<commit_message>
Add new contact generado a raiz de los scripts
</commit_message>
<xml_diff>
--- a/dataset/ultimo_documento.docx
+++ b/dataset/ultimo_documento.docx
@@ -281,13 +281,39 @@
           <w:i w:val="1"/>
           <w:rtl w:val="0"/>
         </w:rPr>
+        <w:t xml:space="preserve">00:00 Mateo De Falco:</w:t>
+      </w:r>
+      <w:r>
+        <w:rPr>
+          <w:rtl w:val="0"/>
+        </w:rPr>
+        <w:t xml:space="preserve"> buenas</w:t>
+      </w:r>
+    </w:p>
+    <w:p>
+      <w:pPr>
+        <w:pBdr>
+          <w:top w:space="0" w:sz="0" w:val="nil"/>
+          <w:left w:space="0" w:sz="0" w:val="nil"/>
+          <w:bottom w:space="0" w:sz="0" w:val="nil"/>
+          <w:right w:space="0" w:sz="0" w:val="nil"/>
+          <w:between w:space="0" w:sz="0" w:val="nil"/>
+        </w:pBdr>
+        <w:shd w:fill="auto" w:val="clear"/>
+        <w:rPr/>
+      </w:pPr>
+      <w:r>
+        <w:rPr>
+          <w:i w:val="1"/>
+          <w:rtl w:val="0"/>
+        </w:rPr>
         <w:t xml:space="preserve">00:00 Bruno Torossi:</w:t>
       </w:r>
       <w:r>
         <w:rPr>
           <w:rtl w:val="0"/>
         </w:rPr>
-        <w:t xml:space="preserve"> Sí, de hecho. De hecho ahí ahí pensaría, no, que a ver no es tampoco la idea tener que armar algo súper complejo ni nada, pero ver o sea. además de que sea un grupo o lo que sea que donde</w:t>
+        <w:t xml:space="preserve"> Buenas, cómo va?</w:t>
       </w:r>
     </w:p>
     <w:p>
@@ -307,13 +333,13 @@
           <w:i w:val="1"/>
           <w:rtl w:val="0"/>
         </w:rPr>
-        <w:t xml:space="preserve">00:22 Lucas Malizia:</w:t>
-      </w:r>
-      <w:r>
-        <w:rPr>
-          <w:rtl w:val="0"/>
-        </w:rPr>
-        <w:t xml:space="preserve"> para grabar esto tenía puesto para grabar esto, no?</w:t>
+        <w:t xml:space="preserve">00:02 Mateo De Falco:</w:t>
+      </w:r>
+      <w:r>
+        <w:rPr>
+          <w:rtl w:val="0"/>
+        </w:rPr>
+        <w:t xml:space="preserve"> Todo bien.</w:t>
       </w:r>
     </w:p>
     <w:p>
@@ -333,13 +359,13 @@
           <w:i w:val="1"/>
           <w:rtl w:val="0"/>
         </w:rPr>
-        <w:t xml:space="preserve">00:26 Bruno Torossi:</w:t>
-      </w:r>
-      <w:r>
-        <w:rPr>
-          <w:rtl w:val="0"/>
-        </w:rPr>
-        <w:t xml:space="preserve"> Creo que sí, a ver, creo que está puesto. Sí, se supone que sí.</w:t>
+        <w:t xml:space="preserve">00:03 Bruno Torossi:</w:t>
+      </w:r>
+      <w:r>
+        <w:rPr>
+          <w:rtl w:val="0"/>
+        </w:rPr>
+        <w:t xml:space="preserve"> Cómo anda esto tranquilo.</w:t>
       </w:r>
     </w:p>
     <w:p>
@@ -359,13 +385,13 @@
           <w:i w:val="1"/>
           <w:rtl w:val="0"/>
         </w:rPr>
-        <w:t xml:space="preserve">00:43 Bruno Torossi (chat):</w:t>
-      </w:r>
-      <w:r>
-        <w:rPr>
-          <w:rtl w:val="0"/>
-        </w:rPr>
-        <w:t xml:space="preserve"> Hola, estoy transcribiendo esta llamada con mi extensión Tactiq AI (https://tactiq.io/r/transcribing)</w:t>
+        <w:t xml:space="preserve">00:04 Mateo De Falco:</w:t>
+      </w:r>
+      <w:r>
+        <w:rPr>
+          <w:rtl w:val="0"/>
+        </w:rPr>
+        <w:t xml:space="preserve"> Todo bien por suerte.</w:t>
       </w:r>
     </w:p>
     <w:p>
@@ -385,13 +411,13 @@
           <w:i w:val="1"/>
           <w:rtl w:val="0"/>
         </w:rPr>
-        <w:t xml:space="preserve">00:44 Bruno Torossi:</w:t>
-      </w:r>
-      <w:r>
-        <w:rPr>
-          <w:rtl w:val="0"/>
-        </w:rPr>
-        <w:t xml:space="preserve"> Qué era lo que decía? Ah, que que lo que pensaba es entonces que en esto, o sea hay que ver cómo creamos que este espacio, o sea una vez que se crea un que se crea un proyecto y que ya tiene por ejemplo a sus aportantes. qué formato de de UX digamos, o sea de frontend le damos a este lugar donde van a estar interactuando el líder del proyecto con los con los con los que aportantes.</w:t>
+        <w:t xml:space="preserve">00:06 Bruno Torossi:</w:t>
+      </w:r>
+      <w:r>
+        <w:rPr>
+          <w:rtl w:val="0"/>
+        </w:rPr>
+        <w:t xml:space="preserve"> Bueno, me alegro 6.</w:t>
       </w:r>
     </w:p>
     <w:p>
@@ -411,13 +437,13 @@
           <w:i w:val="1"/>
           <w:rtl w:val="0"/>
         </w:rPr>
-        <w:t xml:space="preserve">01:25 Bruno Torossi:</w:t>
-      </w:r>
-      <w:r>
-        <w:rPr>
-          <w:rtl w:val="0"/>
-        </w:rPr>
-        <w:t xml:space="preserve"> y ahí habría que ver, o sea que qué cosas o sea Además de un porque vos dijiste un chat. Y se me ocurrió, bueno, puede ser, o sea, sería un puede ser un chat puede ser tipo un foro, pero podría ser también, o sea también capaz, podés tener la opción de como que el que hace el proyecto el pensaba en esto, no? El que imagínate vos sos tipo una persona que quiere dar confianza de tu proyecto y quiere estar en contacto con los que aportan y capaz, puedes organizar, no sé con los que aportaron para mantenerlos al tanto de cómo va el proyecto, no sé cosas.</w:t>
+        <w:t xml:space="preserve">00:09 Mateo De Falco:</w:t>
+      </w:r>
+      <w:r>
+        <w:rPr>
+          <w:rtl w:val="0"/>
+        </w:rPr>
+        <w:t xml:space="preserve"> Gracias.</w:t>
       </w:r>
     </w:p>
     <w:p>
@@ -437,13 +463,13 @@
           <w:i w:val="1"/>
           <w:rtl w:val="0"/>
         </w:rPr>
-        <w:t xml:space="preserve">02:15 Lucas Malizia:</w:t>
-      </w:r>
-      <w:r>
-        <w:rPr>
-          <w:rtl w:val="0"/>
-        </w:rPr>
-        <w:t xml:space="preserve"> Me regusta la idea y cuando estabas hablando del foro. Y sabes que yo pensé, no sé si una vez gobernanza de polcador es un foro de los viejos, no?</w:t>
+        <w:t xml:space="preserve">00:11 Bruno Torossi:</w:t>
+      </w:r>
+      <w:r>
+        <w:rPr>
+          <w:rtl w:val="0"/>
+        </w:rPr>
+        <w:t xml:space="preserve"> Ah, dale, dale, qué tal todo bien? Bien, ahí a full vi que estás vi que estás arremetido ahí en lo que es operación crecimiento con con Santi también y los chicos de ahí.</w:t>
       </w:r>
     </w:p>
     <w:p>
@@ -463,13 +489,13 @@
           <w:i w:val="1"/>
           <w:rtl w:val="0"/>
         </w:rPr>
-        <w:t xml:space="preserve">02:29 Bruno Torossi:</w:t>
-      </w:r>
-      <w:r>
-        <w:rPr>
-          <w:rtl w:val="0"/>
-        </w:rPr>
-        <w:t xml:space="preserve"> claro</w:t>
+        <w:t xml:space="preserve">00:30 Mateo De Falco:</w:t>
+      </w:r>
+      <w:r>
+        <w:rPr>
+          <w:rtl w:val="0"/>
+        </w:rPr>
+        <w:t xml:space="preserve"> sí, y le estamos dando forma así la verdad que tiene mucho potenciales y</w:t>
       </w:r>
     </w:p>
     <w:p>
@@ -489,39 +515,13 @@
           <w:i w:val="1"/>
           <w:rtl w:val="0"/>
         </w:rPr>
-        <w:t xml:space="preserve">02:29 Lucas Malizia:</w:t>
-      </w:r>
-      <w:r>
-        <w:rPr>
-          <w:rtl w:val="0"/>
-        </w:rPr>
-        <w:t xml:space="preserve"> Entonces si vamos a hacer eso para variedad estamos es mucho más fácil porque porque vamos a decir la etapa</w:t>
-      </w:r>
-    </w:p>
-    <w:p>
-      <w:pPr>
-        <w:pBdr>
-          <w:top w:space="0" w:sz="0" w:val="nil"/>
-          <w:left w:space="0" w:sz="0" w:val="nil"/>
-          <w:bottom w:space="0" w:sz="0" w:val="nil"/>
-          <w:right w:space="0" w:sz="0" w:val="nil"/>
-          <w:between w:space="0" w:sz="0" w:val="nil"/>
-        </w:pBdr>
-        <w:shd w:fill="auto" w:val="clear"/>
-        <w:rPr/>
-      </w:pPr>
-      <w:r>
-        <w:rPr>
-          <w:i w:val="1"/>
-          <w:rtl w:val="0"/>
-        </w:rPr>
-        <w:t xml:space="preserve">02:35 Bruno Torossi:</w:t>
-      </w:r>
-      <w:r>
-        <w:rPr>
-          <w:rtl w:val="0"/>
-        </w:rPr>
-        <w:t xml:space="preserve"> exacto</w:t>
+        <w:t xml:space="preserve">00:33 Bruno Torossi (chat):</w:t>
+      </w:r>
+      <w:r>
+        <w:rPr>
+          <w:rtl w:val="0"/>
+        </w:rPr>
+        <w:t xml:space="preserve"> Hola, estoy transcribiendo esta llamada con mi extensión Tactiq AI: https://tactiq.io/r/transcribing</w:t>
       </w:r>
     </w:p>
     <w:p>

</xml_diff>